<commit_message>
VIT and Image_to_text pipeline
</commit_message>
<xml_diff>
--- a/Real_time_image_audio_description_for_visually_Impaired_people.docx
+++ b/Real_time_image_audio_description_for_visually_Impaired_people.docx
@@ -8,16 +8,16 @@
         <w:spacing w:before="100" w:beforeAutospacing="1" w:after="0"/>
       </w:pPr>
       <w:r>
-        <w:t xml:space="preserve">Real-Time </w:t>
-      </w:r>
-      <w:r>
-        <w:t>Image Captioning through mobile camera</w:t>
-      </w:r>
-      <w:r>
-        <w:t xml:space="preserve"> for </w:t>
-      </w:r>
-      <w:r>
-        <w:t>Visually impaired people</w:t>
+        <w:t xml:space="preserve">Narrating </w:t>
+      </w:r>
+      <w:r>
+        <w:t xml:space="preserve">the </w:t>
+      </w:r>
+      <w:r>
+        <w:t xml:space="preserve">Unseen: </w:t>
+      </w:r>
+      <w:r>
+        <w:t>Real-Time Video Descriptions for Visually Impaired Individuals</w:t>
       </w:r>
     </w:p>
     <w:p>
@@ -202,17 +202,6 @@
           <w:sz w:val="16"/>
           <w:szCs w:val="16"/>
         </w:rPr>
-      </w:pPr>
-    </w:p>
-    <w:p>
-      <w:pPr>
-        <w:pStyle w:val="Author"/>
-        <w:spacing w:before="100" w:beforeAutospacing="1"/>
-        <w:jc w:val="both"/>
-        <w:rPr>
-          <w:sz w:val="16"/>
-          <w:szCs w:val="16"/>
-        </w:rPr>
         <w:sectPr>
           <w:type w:val="continuous"/>
           <w:pgSz w:w="12240" w:h="15840" w:code="1"/>
@@ -241,13 +230,40 @@
         <w:t>—</w:t>
       </w:r>
       <w:r>
-        <w:t xml:space="preserve">The paper focus on the use of image captioning for the purpose of the </w:t>
-      </w:r>
-      <w:r>
-        <w:rPr>
-          <w:iCs/>
-        </w:rPr>
-        <w:t xml:space="preserve"> </w:t>
+        <w:t xml:space="preserve">This paper </w:t>
+      </w:r>
+      <w:r>
+        <w:t xml:space="preserve">demonstrates the effective usage </w:t>
+      </w:r>
+      <w:r>
+        <w:t xml:space="preserve">and comparison </w:t>
+      </w:r>
+      <w:r>
+        <w:t xml:space="preserve">of </w:t>
+      </w:r>
+      <w:r>
+        <w:t xml:space="preserve">different </w:t>
+      </w:r>
+      <w:r>
+        <w:t xml:space="preserve">image captioning </w:t>
+      </w:r>
+      <w:r>
+        <w:t>models that includes both pre-trained and manually trained ones in g</w:t>
+      </w:r>
+      <w:r>
+        <w:t>enerating captio</w:t>
+      </w:r>
+      <w:r>
+        <w:t>ns from the live feed</w:t>
+      </w:r>
+      <w:r>
+        <w:t xml:space="preserve">. Also, this research work attempts to combine a CNN type encoder for extracting features from images and a Recurrent Neural Network for generating </w:t>
+      </w:r>
+      <w:r>
+        <w:t>captions</w:t>
+      </w:r>
+      <w:r>
+        <w:t xml:space="preserve"> for the extracted features. The CNN encoders used are VGG16 and InceptionV3. The extracted features are then passed to a unidirectional or a bidirectional LSTM for generating captions. The proposed model has used beam search as well as greedy algorithms to generate captions from vocabulary. The generated captions are then compared with actual captions with the help of BLEU scores. The Bilingual Evaluation Understudy score (BLEU) is used to compare how close a given sentence is to another sentence. The BLEU score of captions generated using beam search as well as greedy algorithms are analyzed and compared to see which is better.</w:t>
       </w:r>
     </w:p>
     <w:p>
@@ -258,40 +274,7 @@
         <w:t>Keywords—</w:t>
       </w:r>
       <w:r>
-        <w:t>component</w:t>
-      </w:r>
-      <w:r>
-        <w:t>,</w:t>
-      </w:r>
-      <w:r>
-        <w:t xml:space="preserve"> formatting</w:t>
-      </w:r>
-      <w:r>
-        <w:t>,</w:t>
-      </w:r>
-      <w:r>
-        <w:t xml:space="preserve"> style</w:t>
-      </w:r>
-      <w:r>
-        <w:t>,</w:t>
-      </w:r>
-      <w:r>
-        <w:t xml:space="preserve"> styling</w:t>
-      </w:r>
-      <w:r>
-        <w:t>,</w:t>
-      </w:r>
-      <w:r>
-        <w:t xml:space="preserve"> insert (</w:t>
-      </w:r>
-      <w:r>
-        <w:rPr>
-          <w:b w:val="0"/>
-        </w:rPr>
-        <w:t>key words</w:t>
-      </w:r>
-      <w:r>
-        <w:t>)</w:t>
+        <w:t xml:space="preserve"> GPT4Vision, VIT, LSTM, RNN </w:t>
       </w:r>
     </w:p>
     <w:p>
@@ -299,64 +282,19 @@
         <w:pStyle w:val="Heading1"/>
       </w:pPr>
       <w:r>
-        <w:t>Introduction (</w:t>
-      </w:r>
-      <w:r>
-        <w:rPr>
-          <w:rFonts w:eastAsia="MS Mincho"/>
-          <w:i/>
-        </w:rPr>
-        <w:t>Heading 1</w:t>
-      </w:r>
-      <w:r>
-        <w:t>)</w:t>
+        <w:t xml:space="preserve">Introduction </w:t>
       </w:r>
     </w:p>
     <w:p>
       <w:pPr>
         <w:pStyle w:val="BodyText"/>
-      </w:pPr>
-      <w:r>
-        <w:t xml:space="preserve">This template, </w:t>
-      </w:r>
-      <w:r>
-        <w:t>modified</w:t>
-      </w:r>
-      <w:r>
-        <w:t xml:space="preserve"> in MS Word 200</w:t>
-      </w:r>
+        <w:ind w:firstLine="0"/>
+      </w:pPr>
       <w:r>
         <w:rPr>
           <w:lang w:val="en-US"/>
         </w:rPr>
-        <w:t>7</w:t>
-      </w:r>
-      <w:r>
-        <w:t xml:space="preserve"> and saved as </w:t>
-      </w:r>
-      <w:r>
-        <w:rPr>
-          <w:lang w:val="en-US"/>
-        </w:rPr>
-        <w:t xml:space="preserve">a </w:t>
-      </w:r>
-      <w:r>
-        <w:t>“Word 97-200</w:t>
-      </w:r>
-      <w:r>
-        <w:t>3</w:t>
-      </w:r>
-      <w:r>
-        <w:t xml:space="preserve"> </w:t>
-      </w:r>
-      <w:r>
-        <w:rPr>
-          <w:lang w:val="en-US"/>
-        </w:rPr>
-        <w:t>Document</w:t>
-      </w:r>
-      <w:r>
-        <w:t>” for the PC, provides authors with most of the formatting specifications needed for preparing electronic versions of their papers. All standard paper components have been specified for three reasons: (1) ease of use when formatting individual papers, (2) automatic compliance to electronic requirements that facilitate the concurrent or later production of electronic products, and (3) conformity of style throughout a conference proceedings. Margins, column widths, line spacing, and type styles are built-in; examples of the type styles are provided throughout this document and are identified in italic type, within parentheses, following the example. Some components, such as multi-leveled equations, graphics, and tables are not prescribed, although the various table text styles are provided. The formatter will need to create these components, incorporating the applicable criteria that follow.</w:t>
+        <w:t>Camera feeds often present challenges such as varying lighting conditions, different angles, motion blur, and real-time changes, which are not typically a focus in the training datasets of most image captioning models. While CLIP might not be specifically trained on camera feed data, its generalizability and broad training base might make it more capable of handling the diverse and dynamic nature of images from camera feeds compared to other models that are trained on more static and curated datasets.</w:t>
       </w:r>
     </w:p>
     <w:p>
@@ -364,7 +302,7 @@
         <w:pStyle w:val="Heading1"/>
       </w:pPr>
       <w:r>
-        <w:t>Ease of Use</w:t>
+        <w:t>ReLated Work</w:t>
       </w:r>
     </w:p>
     <w:p>
@@ -372,13 +310,7 @@
         <w:pStyle w:val="Heading2"/>
       </w:pPr>
       <w:r>
-        <w:t xml:space="preserve">Selecting a </w:t>
-      </w:r>
-      <w:r>
-        <w:t>Template</w:t>
-      </w:r>
-      <w:r>
-        <w:t xml:space="preserve"> (Heading 2)</w:t>
+        <w:t>Related works in the Image Captioning area.</w:t>
       </w:r>
     </w:p>
     <w:p>
@@ -386,32 +318,50 @@
         <w:pStyle w:val="BodyText"/>
       </w:pPr>
       <w:r>
-        <w:t>First, confirm that you have the correct template for your paper size. This template has been tailored for output on the US-letter paper size. If you are using A4-sized paper, please close this</w:t>
-      </w:r>
-      <w:r>
-        <w:t xml:space="preserve"> file and download the file </w:t>
-      </w:r>
-      <w:r>
-        <w:t>“</w:t>
-      </w:r>
-      <w:r>
-        <w:t>MSW_A4_format</w:t>
-      </w:r>
-      <w:r>
-        <w:t>”.</w:t>
-      </w:r>
-    </w:p>
-    <w:p>
-      <w:pPr>
-        <w:pStyle w:val="BodyText"/>
-      </w:pPr>
+        <w:t xml:space="preserve">Caption Recommender System is an integral part of understanding the environment, which has various applications (e.g. - subtitle generation, helping visually impaired people to understand their surroundings, storytelling from albums, search using image, etc.). Since many years, many different image caption recommendation approaches have been developed. There have been a lot of contributions from the architecture created by the winner of the ILSVRC. Along with the VGG the research made in the field of natural language translation have helped us continuously in bettering the performance in text generation. Researchers at AI Lab used a Convolution Neural Network for each potential object in the image for producing high-level features of the image. Then a Multiple Instance Learning (MIL) [6] was used for figuring out the best area which matches with each word. This method gave a BLEU score of </w:t>
+      </w:r>
+      <w:r>
+        <w:t xml:space="preserve">22.9% on MS-COCO dataset. The </w:t>
+      </w:r>
+      <w:proofErr w:type="spellStart"/>
+      <w:r>
+        <w:t>Vinyals</w:t>
+      </w:r>
+      <w:proofErr w:type="spellEnd"/>
+      <w:r>
+        <w:t xml:space="preserve"> came up with a new model called NIC (Neural Image Caption), Show and Tell model [7], which was nothing but an encoder RNN which was given input through a CNN model for computer vision. After this a group of researchers took the NIC model and modified it. They used a technique that makes use of images datasets and their corresponding captions to study the inter-modal correlations between natural language and image data. The model used by those researchers was based on a new combination of CNN around image fields, the LSTM or bidirectional RNN over textual descriptions, and a planned aim of putting the two modals together via bimodal embedding. Flickr 30K, Flickr 8K and MSCOCO were the datasets used by them to achieve these bests in business results. Jonathan further modified their model in 2015 when he suggested an idea of a model related to dense captioning in which the model detects each of the different areas of the image and then suggests a group of captions. Chen Wang also suggested a model which makes use of multiple LSTM networks and a deep CNN in the year 2016. Over a period of time there has been enhancements not only in the captioning models but also in score metrics used for evaluating the accuracy of the models. This project has used the BLEU score for evaluation. BLEU - being a standard evaluation metric adopted by many of the groups. Now, new state of the arts metrics has come like </w:t>
+      </w:r>
+      <w:proofErr w:type="spellStart"/>
+      <w:r>
+        <w:t>CIDEr</w:t>
+      </w:r>
+      <w:proofErr w:type="spellEnd"/>
+      <w:r>
+        <w:t xml:space="preserve"> which are replacing older metrics like BLEU score, etc. </w:t>
+      </w:r>
+      <w:proofErr w:type="spellStart"/>
+      <w:r>
+        <w:t>CIDEr</w:t>
+      </w:r>
+      <w:proofErr w:type="spellEnd"/>
+      <w:r>
+        <w:t xml:space="preserve"> was proposed by </w:t>
+      </w:r>
+      <w:proofErr w:type="spellStart"/>
+      <w:r>
+        <w:t>Vedantam</w:t>
+      </w:r>
+      <w:proofErr w:type="spellEnd"/>
+      <w:r>
+        <w:t xml:space="preserve"> [8].</w:t>
+      </w:r>
     </w:p>
     <w:p>
       <w:pPr>
         <w:pStyle w:val="Heading2"/>
       </w:pPr>
       <w:r>
-        <w:t>Maintaining the Integrity of the Specifications</w:t>
+        <w:t>Related works associated for visually impaired people</w:t>
       </w:r>
     </w:p>
     <w:p>
@@ -450,312 +400,154 @@
         <w:pStyle w:val="BodyText"/>
       </w:pPr>
       <w:r>
-        <w:t>The template is used to format your paper and style the text. All margins, column widths, line spaces, and text fonts are prescribed; please do not alter them. You may note peculiarities. For example, the head margin in this template measures proportionately more than is customary. This measurement and others are deliberate, using specifications that anticipate your paper as one part of the entire proceedings, and not as an independent document. Please do not revise any of the current designations.</w:t>
-      </w:r>
-    </w:p>
-    <w:p>
-      <w:pPr>
-        <w:pStyle w:val="Heading1"/>
-      </w:pPr>
-      <w:r>
-        <w:t xml:space="preserve">Prepare Your Paper </w:t>
-      </w:r>
-      <w:r>
-        <w:t>Before</w:t>
-      </w:r>
-      <w:r>
-        <w:t xml:space="preserve"> Styling</w:t>
+        <w:t xml:space="preserve">Web-based applications are built to protect user privacy. The user of this application can switch on the on-demand feature to sacrifice privacy while updating the family on his or her status. They may recognize items around them and comprehend their immediate environment using a low-power Mobile-Net Architecture based on CNN. The experiment’s participants had problems identifying road curbs, changes in the road’s surface, and staircases when it was being carried out outside. The benefits and limitations of each type of soft fabric in inside situations, such as soft cushions and drapes, are also discussed [7]. In [8] an assessment of assistive technology using scores to illustrate how well they can add features, VIP assistive devices are categorized according to their features and operational principles. A quantitative study based on scores is performed to determine these devices’ effectiveness and the possibility of feature augmentation for each category. The idea of expanding the number of items that can be tallied at once was studied in [9] [10] in order to improve the support given to persons who are visually impaired. A voice alarm that can recognize all probable </w:t>
+      </w:r>
+      <w:r>
+        <w:lastRenderedPageBreak/>
+        <w:t xml:space="preserve">daily multiple objects will also alert consumers to both nearby and far-off objects. The earlier techniques are subject to limitations in terms of accuracy, scene complexity, illumination, and other factors. By providing high precision, the best performance results, and accessible options, the objective is to improve the quality of life for blind or visually impaired people. The application’s User Interface is self-explanatory and easy to use, making it appropriate for blind users [11]. The main goal is to assist a person who is blind indoors by just hearing an audio query about the required object and providing aural feedback, such as the name, distance, and direction of that particular thing. The best depth quality per depth and good accuracy enable a blind person to quickly calculate distance and direction. The results of the tests also show that this technology is easily able to overcome hurdles because it can move around in environments with few limits [12]. The model’s computational efficiency has been enhanced with the help of the architecture of a faster region </w:t>
+      </w:r>
+      <w:proofErr w:type="spellStart"/>
+      <w:r>
+        <w:t>convolu</w:t>
+      </w:r>
+      <w:proofErr w:type="spellEnd"/>
+      <w:r>
+        <w:t xml:space="preserve"> </w:t>
+      </w:r>
+      <w:proofErr w:type="spellStart"/>
+      <w:r>
+        <w:t>tional</w:t>
+      </w:r>
+      <w:proofErr w:type="spellEnd"/>
+      <w:r>
+        <w:t xml:space="preserve"> neural network. They removed feature data from the image and used feature mapping to assign a class label. The SSD algorithm’s default boxes used with a multi-scale feature map mitigated this reduction [5]. The Stanford model, which delivers more in-depth </w:t>
+      </w:r>
+      <w:proofErr w:type="spellStart"/>
+      <w:r>
+        <w:t>infor</w:t>
+      </w:r>
+      <w:proofErr w:type="spellEnd"/>
+      <w:r>
+        <w:t xml:space="preserve"> </w:t>
+      </w:r>
+      <w:proofErr w:type="spellStart"/>
+      <w:r>
+        <w:t>mation</w:t>
+      </w:r>
+      <w:proofErr w:type="spellEnd"/>
+      <w:r>
+        <w:t xml:space="preserve">, is utilized to create captions once the visual elements of images are extracted using VGG16. First, picture visual features are extracted using a pre-trained VGG16 model. The Stanford model is then used to create a caption for them [13]. Researchers have developed walking aids that ensure the mobility and safety of people with visual impairments. Any framework for helping people with visual impairments should take into account the study as a strong foundation for a com </w:t>
+      </w:r>
+      <w:proofErr w:type="spellStart"/>
+      <w:r>
+        <w:t>plete</w:t>
+      </w:r>
+      <w:proofErr w:type="spellEnd"/>
+      <w:r>
+        <w:t xml:space="preserve"> description of the essential elements. The sensors that go into making walking aids may not be used appropriately without undesirable results [14].</w:t>
       </w:r>
     </w:p>
     <w:p>
       <w:pPr>
         <w:pStyle w:val="BodyText"/>
-        <w:rPr>
-          <w:lang w:val="en-US"/>
-        </w:rPr>
-      </w:pPr>
-      <w:r>
-        <w:t>Before</w:t>
-      </w:r>
-      <w:r>
-        <w:t xml:space="preserve"> you begin to format your paper, first write and save the content as a separate text file. </w:t>
-      </w:r>
-      <w:r>
-        <w:rPr>
-          <w:lang w:val="en-US"/>
-        </w:rPr>
-        <w:t>Complete all content and organizational editing before formatting. Please note sections A-D below for more information on proofreading, spelling and grammar.</w:t>
-      </w:r>
-    </w:p>
-    <w:p>
-      <w:pPr>
-        <w:pStyle w:val="BodyText"/>
-      </w:pPr>
-      <w:r>
-        <w:t>Keep your text and graphic files separate until after the text has been formatted and styled. Do not use hard tabs, and limit use of hard returns to only one return at the end of a paragraph. Do not add any kind of pagination anywhere in the paper. Do not number text heads-the template will do that for you.</w:t>
-      </w:r>
-    </w:p>
-    <w:p>
-      <w:pPr>
-        <w:pStyle w:val="Heading2"/>
-      </w:pPr>
-      <w:r>
-        <w:t>Abbreviations</w:t>
-      </w:r>
-      <w:r>
-        <w:t xml:space="preserve"> and Acronyms</w:t>
-      </w:r>
-    </w:p>
-    <w:p>
-      <w:pPr>
-        <w:pStyle w:val="BodyText"/>
-      </w:pPr>
-      <w:r>
-        <w:t xml:space="preserve">Define abbreviations and acronyms the first time they are used in the text, even after they have been defined in the abstract. Abbreviations such as IEEE, SI, MKS, CGS, </w:t>
-      </w:r>
-      <w:proofErr w:type="spellStart"/>
-      <w:r>
-        <w:t>sc</w:t>
-      </w:r>
-      <w:proofErr w:type="spellEnd"/>
-      <w:r>
-        <w:t>, dc, and rms do not have to be defined. Do not use abbreviations in the title or heads unless they are unavoidable.</w:t>
-      </w:r>
-    </w:p>
-    <w:p>
-      <w:pPr>
-        <w:pStyle w:val="Heading2"/>
-      </w:pPr>
-      <w:r>
-        <w:t>Units</w:t>
-      </w:r>
-    </w:p>
-    <w:p>
-      <w:pPr>
-        <w:pStyle w:val="bulletlist"/>
-      </w:pPr>
-      <w:r>
-        <w:t xml:space="preserve">Use </w:t>
-      </w:r>
-      <w:r>
-        <w:t>either</w:t>
-      </w:r>
-      <w:r>
-        <w:t xml:space="preserve"> SI (MKS) or CGS as primary units. (SI units are encouraged.) English units may be used as secondary units (in parentheses). An exception would be the use of English units as identifiers in trade, such as “3.5-inch disk drive”.</w:t>
-      </w:r>
-    </w:p>
-    <w:p>
-      <w:pPr>
-        <w:pStyle w:val="bulletlist"/>
-      </w:pPr>
-      <w:r>
-        <w:t xml:space="preserve">Avoid combining SI and CGS units, such as current in amperes and magnetic field in </w:t>
-      </w:r>
-      <w:proofErr w:type="spellStart"/>
-      <w:r>
-        <w:t>oersteds</w:t>
-      </w:r>
-      <w:proofErr w:type="spellEnd"/>
-      <w:r>
-        <w:t>. This often leads to confusion because equations do not balance dimensionally. If you must use mixed units, clearly state the units for each quantity that you use in an equation.</w:t>
-      </w:r>
-    </w:p>
-    <w:p>
-      <w:pPr>
-        <w:pStyle w:val="bulletlist"/>
-      </w:pPr>
-      <w:r>
-        <w:t>Do not mix complete spellings and abbreviations of units: “Wb/m2” or “</w:t>
-      </w:r>
-      <w:proofErr w:type="spellStart"/>
-      <w:r>
-        <w:t>webers</w:t>
-      </w:r>
-      <w:proofErr w:type="spellEnd"/>
-      <w:r>
-        <w:t xml:space="preserve"> per square meter”, not “</w:t>
-      </w:r>
-      <w:proofErr w:type="spellStart"/>
-      <w:r>
-        <w:t>webers</w:t>
-      </w:r>
-      <w:proofErr w:type="spellEnd"/>
-      <w:r>
-        <w:t xml:space="preserve">/m2”.  Spell out units when they appear in text: “. . . a few </w:t>
-      </w:r>
-      <w:proofErr w:type="spellStart"/>
-      <w:r>
-        <w:t>henries</w:t>
-      </w:r>
-      <w:proofErr w:type="spellEnd"/>
-      <w:r>
-        <w:t>”, not “. . . a few H”.</w:t>
-      </w:r>
-    </w:p>
-    <w:p>
-      <w:pPr>
-        <w:pStyle w:val="bulletlist"/>
-      </w:pPr>
-      <w:r>
-        <w:t xml:space="preserve">Use a zero before decimal points: “0.25”, not “.25”. Use “cm3”, not “cc”. </w:t>
-      </w:r>
-      <w:r>
-        <w:t>(</w:t>
-      </w:r>
-      <w:r>
+        <w:ind w:firstLine="0"/>
         <w:rPr>
           <w:i/>
           <w:iCs/>
         </w:rPr>
-        <w:t>bullet list</w:t>
-      </w:r>
-      <w:r>
-        <w:t>)</w:t>
-      </w:r>
-    </w:p>
-    <w:p>
-      <w:pPr>
-        <w:pStyle w:val="Heading2"/>
-      </w:pPr>
-      <w:r>
-        <w:t>Equations</w:t>
-      </w:r>
-    </w:p>
-    <w:p>
-      <w:pPr>
-        <w:pStyle w:val="BodyText"/>
-      </w:pPr>
-      <w:r>
-        <w:t>The equations are an exception to the prescribed specifications of this template. You will need to determine whether or not your equation should be typed using either the Times New Roman or the Symbol font (please no other font). To create multileveled equations, it may be necessary to treat the equation as a graphic and insert it into the text after your paper is styled.</w:t>
-      </w:r>
-    </w:p>
-    <w:p>
-      <w:pPr>
-        <w:pStyle w:val="BodyText"/>
-        <w:rPr>
-          <w:lang w:val="en-US"/>
-        </w:rPr>
-      </w:pPr>
-      <w:r>
-        <w:lastRenderedPageBreak/>
-        <w:t>Number equations consecutively. Equation numbers, within parentheses, are to position flush right, as in (1), using a right tab stop. To make your equations more compact, you may use the solidus ( / ), the exp function, or appropriate exponents. Italicize Roman symbols for quantities and variables, but not Greek symbols. Use a long dash rather than a hyphen for a minus sign. Punctuate equations with commas or periods when they are part of a sentence, as in</w:t>
-      </w:r>
-      <w:r>
-        <w:rPr>
-          <w:lang w:val="en-US"/>
-        </w:rPr>
-        <w:t>:</w:t>
-      </w:r>
-    </w:p>
-    <w:p>
-      <w:pPr>
-        <w:pStyle w:val="equation"/>
-        <w:rPr>
-          <w:rFonts w:hint="eastAsia"/>
-        </w:rPr>
-      </w:pPr>
-      <w:r>
-        <w:tab/>
-      </w:r>
-      <w:r>
-        <w:rPr>
-          <w:rFonts w:ascii="Times New Roman" w:hAnsi="Times New Roman" w:cs="Times New Roman"/>
-          <w:i/>
-        </w:rPr>
-        <w:t>a</w:t>
-      </w:r>
-      <w:r>
-        <w:t></w:t>
-      </w:r>
-      <w:r>
-        <w:t></w:t>
-      </w:r>
-      <w:r>
-        <w:t></w:t>
-      </w:r>
-      <w:r>
-        <w:rPr>
-          <w:rFonts w:ascii="Times New Roman" w:hAnsi="Times New Roman" w:cs="Times New Roman"/>
-          <w:i/>
-        </w:rPr>
-        <w:t>b</w:t>
-      </w:r>
-      <w:r>
-        <w:t></w:t>
-      </w:r>
-      <w:r>
-        <w:t></w:t>
-      </w:r>
-      <w:r>
-        <w:t></w:t>
-      </w:r>
-      <w:r>
-        <w:t></w:t>
-      </w:r>
-      <w:r>
-        <w:t></w:t>
-      </w:r>
-      <w:r>
-        <w:tab/>
-      </w:r>
-      <w:r>
-        <w:t></w:t>
-      </w:r>
-      <w:r>
-        <w:t></w:t>
-      </w:r>
-      <w:r>
-        <w:t></w:t>
-      </w:r>
-    </w:p>
-    <w:p>
-      <w:pPr>
-        <w:pStyle w:val="BodyText"/>
-      </w:pPr>
-      <w:r>
-        <w:t>Note that the equation is centered using a center tab stop. Be sure that the symbols in your equation have been defined before or immediately following the equation. Use “(1)”, not “Eq. (1)” or “equation (1)”, except at the beginning of a sentence: “Equation (1) is . . .”</w:t>
-      </w:r>
-    </w:p>
-    <w:p>
-      <w:pPr>
-        <w:pStyle w:val="Heading2"/>
-      </w:pPr>
-      <w:r>
-        <w:t>Some Common Mistakes</w:t>
-      </w:r>
-    </w:p>
-    <w:p>
-      <w:pPr>
-        <w:pStyle w:val="bulletlist"/>
-      </w:pPr>
-      <w:r>
-        <w:t>The word “data” is plural, not singular.</w:t>
-      </w:r>
-    </w:p>
-    <w:p>
-      <w:pPr>
-        <w:pStyle w:val="bulletlist"/>
-      </w:pPr>
-      <w:r>
-        <w:t xml:space="preserve">The subscript for the permeability of vacuum </w:t>
-      </w:r>
-      <w:r>
-        <w:rPr>
-          <w:rFonts w:ascii="Symbol" w:hAnsi="Symbol" w:cs="Symbol"/>
+      </w:pPr>
+      <w:r>
+        <w:rPr>
           <w:i/>
           <w:iCs/>
-          <w:snapToGrid w:val="0"/>
-        </w:rPr>
-        <w:t></w:t>
-      </w:r>
-      <w:r>
-        <w:rPr>
-          <w:vertAlign w:val="subscript"/>
-        </w:rPr>
-        <w:t>0</w:t>
-      </w:r>
-      <w:r>
-        <w:t>, and other common scientific constants, is zero with subscript formatting, not a lowercase letter “o”.</w:t>
+        </w:rPr>
+        <w:t xml:space="preserve">Outcome of Literature Survey and research gaps </w:t>
+      </w:r>
+    </w:p>
+    <w:p>
+      <w:pPr>
+        <w:pStyle w:val="BodyText"/>
+        <w:ind w:firstLine="0"/>
+      </w:pPr>
+      <w:r>
+        <w:t xml:space="preserve">Many visually impaired people around us are facing </w:t>
+      </w:r>
+      <w:proofErr w:type="spellStart"/>
+      <w:r>
+        <w:t>numer</w:t>
+      </w:r>
+      <w:proofErr w:type="spellEnd"/>
+      <w:r>
+        <w:t xml:space="preserve"> </w:t>
+      </w:r>
+      <w:proofErr w:type="spellStart"/>
+      <w:r>
+        <w:t>ous</w:t>
+      </w:r>
+      <w:proofErr w:type="spellEnd"/>
+      <w:r>
+        <w:t xml:space="preserve"> challenges. One of the most common and complicated difficulties is when they have to navigate themselves in an unfamiliar environment. After reviewing the literature and conducting a survey, we decided to create an object detection summarization for visually impaired people. So that they can visualise a summary of the objects around them in their native language (braille). In addition, voice modulation is being used to recognize the objects. As a result, object detection applications using machine learning techniques are employed to aid or assist them.</w:t>
+      </w:r>
+    </w:p>
+    <w:p>
+      <w:pPr>
+        <w:pStyle w:val="Heading1"/>
+      </w:pPr>
+      <w:r>
+        <w:t>Research Problem</w:t>
+      </w:r>
+    </w:p>
+    <w:p>
+      <w:pPr>
+        <w:pStyle w:val="BodyText"/>
+        <w:ind w:firstLine="0"/>
+      </w:pPr>
+      <w:r>
+        <w:t xml:space="preserve">Recent technological developments have focused on </w:t>
+      </w:r>
+      <w:proofErr w:type="spellStart"/>
+      <w:r>
+        <w:t>creat</w:t>
+      </w:r>
+      <w:proofErr w:type="spellEnd"/>
+      <w:r>
+        <w:t xml:space="preserve"> </w:t>
+      </w:r>
+      <w:proofErr w:type="spellStart"/>
+      <w:r>
+        <w:t>ing</w:t>
+      </w:r>
+      <w:proofErr w:type="spellEnd"/>
+      <w:r>
+        <w:t xml:space="preserve"> practical systems to improve living standards. In order to help visually impaired people recognize objects, we can use machine learning. These people use their senses to learn about their surroundings by touching, hearing, and smelling, but they are limited in how much of their environment they can comprehend because they cannot use their eyes. Therefore, we decided to design an application called Image/video summa </w:t>
+      </w:r>
+      <w:proofErr w:type="spellStart"/>
+      <w:r>
+        <w:t>rization</w:t>
+      </w:r>
+      <w:proofErr w:type="spellEnd"/>
+      <w:r>
+        <w:t xml:space="preserve"> in text/speech for visually impaired people to assist them so that they can record images of their surroundings and identify objects in them.</w:t>
+      </w:r>
+    </w:p>
+    <w:p>
+      <w:pPr>
+        <w:pStyle w:val="Heading2"/>
+      </w:pPr>
+      <w:r>
+        <w:t>Contributions of this paper.</w:t>
+      </w:r>
+    </w:p>
+    <w:p>
+      <w:pPr>
+        <w:pStyle w:val="BodyText"/>
+        <w:ind w:firstLine="0"/>
+      </w:pPr>
+      <w:r>
+        <w:tab/>
+      </w:r>
+      <w:r>
+        <w:t>With gathering much information in the Existing system, many electronic devices like walking sticks and alternative devices were created to assist blind people. However, the disadvantage of these systems is that they use hardware for development which is expensive and can’t be afforded by all. This hardware is heavier for blind people to carry. This drawback motivated the proposal of an affordable and portable system to find objects and narrate for the visually impaired and assist them in their surroundings. The main Objectives are:</w:t>
       </w:r>
     </w:p>
     <w:p>
@@ -763,13 +555,7 @@
         <w:pStyle w:val="bulletlist"/>
       </w:pPr>
       <w:r>
-        <w:t xml:space="preserve">In American </w:t>
-      </w:r>
-      <w:r>
-        <w:t>English, commas, semi</w:t>
-      </w:r>
-      <w:r>
-        <w:t>colons, periods, question and exclamation marks are located within quotation marks only when a complete thought or name is cited, such as a title or full quotation. When quotation marks are used, instead of a bold or italic typeface, to highlight a word or phrase, punctuation should appear outside of the quotation marks. A parenthetical phrase or statement at the end of a sentence is punctuated outside of the closing parenthesis (like this). (A parenthetical sentence is punctuated within the parentheses.)</w:t>
+        <w:t>Smartphones have sensors integrated with cameras and speakers, thus reducing the development cost of application.</w:t>
       </w:r>
     </w:p>
     <w:p>
@@ -777,7 +563,7 @@
         <w:pStyle w:val="bulletlist"/>
       </w:pPr>
       <w:r>
-        <w:t>A graph within a graph is an “inset”, not an “insert”. The word alternatively is preferred to the word “alternately” (unless you really mean something that alternates).</w:t>
+        <w:t>Server and portable android application to detect the objects.</w:t>
       </w:r>
     </w:p>
     <w:p>
@@ -785,7 +571,37 @@
         <w:pStyle w:val="bulletlist"/>
       </w:pPr>
       <w:r>
-        <w:t>Do not use the word “essentially” to mean “approximately” or “effectively”.</w:t>
+        <w:t>Evaluate the accuracy of the proposed method with the existing methods.</w:t>
+      </w:r>
+      <w:r>
+        <w:tab/>
+      </w:r>
+    </w:p>
+    <w:p>
+      <w:pPr>
+        <w:pStyle w:val="Heading1"/>
+        <w:rPr>
+          <w:rFonts w:hint="eastAsia"/>
+        </w:rPr>
+      </w:pPr>
+      <w:r>
+        <w:t>Framework and System Design</w:t>
+      </w:r>
+    </w:p>
+    <w:p>
+      <w:pPr>
+        <w:pStyle w:val="BodyText"/>
+      </w:pPr>
+      <w:r>
+        <w:t xml:space="preserve">System design is designing a system’s architecture, parts, and interfaces to satisfy the users’ needs. Fig. 2 shows the proposed model’s various phases, and each of their function </w:t>
+      </w:r>
+      <w:proofErr w:type="spellStart"/>
+      <w:r>
+        <w:t>ality</w:t>
+      </w:r>
+      <w:proofErr w:type="spellEnd"/>
+      <w:r>
+        <w:t xml:space="preserve"> is described below.</w:t>
       </w:r>
     </w:p>
     <w:p>
@@ -793,15 +609,34 @@
         <w:pStyle w:val="bulletlist"/>
       </w:pPr>
       <w:r>
-        <w:t>In your paper title, if the words “that uses” can accurately replace the word “using”, capitalize the “u”; if not, keep using lower-cased.</w:t>
+        <w:t xml:space="preserve">Server: In this phase, after starting Computer. The server is used for sharing the information with other computers to detect the image and deliver the output to Android via </w:t>
+      </w:r>
+      <w:r>
+        <w:t>Wi-Fi</w:t>
+      </w:r>
+      <w:r>
+        <w:t>. The objects detected is from the trained set of the caffe model.</w:t>
       </w:r>
     </w:p>
     <w:p>
       <w:pPr>
         <w:pStyle w:val="bulletlist"/>
       </w:pPr>
-      <w:r>
-        <w:t>Be aware of the different meanings of the homophones “affect” and “effect”, “complement” and “compliment”, “discreet” and “discrete”, “principal” and “principle”.</w:t>
+      <w:proofErr w:type="spellStart"/>
+      <w:r>
+        <w:t>wifi</w:t>
+      </w:r>
+      <w:proofErr w:type="spellEnd"/>
+      <w:r>
+        <w:t xml:space="preserve">: Image from the server is being detected by </w:t>
+      </w:r>
+      <w:proofErr w:type="spellStart"/>
+      <w:r>
+        <w:t>wifi</w:t>
+      </w:r>
+      <w:proofErr w:type="spellEnd"/>
+      <w:r>
+        <w:t xml:space="preserve">. </w:t>
       </w:r>
     </w:p>
     <w:p>
@@ -809,7 +644,7 @@
         <w:pStyle w:val="bulletlist"/>
       </w:pPr>
       <w:r>
-        <w:t>Do not confuse “imply” and “infer”.</w:t>
+        <w:t>Android Phone: After being detected by the server, this android device detects the image and voice.</w:t>
       </w:r>
     </w:p>
     <w:p>
@@ -817,7 +652,7 @@
         <w:pStyle w:val="bulletlist"/>
       </w:pPr>
       <w:r>
-        <w:t>The prefix “non” is not a word; it should be joined to the word it modifies, usually without a hyphen.</w:t>
+        <w:t xml:space="preserve">Select IP Address: In this phase, the android phone selects the IP Address, and the IP address of the phone and Computer should be the same. </w:t>
       </w:r>
     </w:p>
     <w:p>
@@ -825,7 +660,7 @@
         <w:pStyle w:val="bulletlist"/>
       </w:pPr>
       <w:r>
-        <w:t>There is no period after the “et” in the Latin abbreviation “et al.”.</w:t>
+        <w:t xml:space="preserve">Initialize Video Camera: As soon as, the android phone and Computer is connected to the same IP address, the video camera can be initialized. </w:t>
       </w:r>
     </w:p>
     <w:p>
@@ -833,7 +668,47 @@
         <w:pStyle w:val="bulletlist"/>
       </w:pPr>
       <w:r>
-        <w:t>The abbreviation “i.e.” means “that is”, and the abbreviation “e.g.” means “for example”.</w:t>
+        <w:t xml:space="preserve">Caffe Model: It is a machine learning model with an image classification or image segmentation model trained using caffe. </w:t>
+      </w:r>
+    </w:p>
+    <w:p>
+      <w:pPr>
+        <w:pStyle w:val="bulletlist"/>
+      </w:pPr>
+      <w:r>
+        <w:t xml:space="preserve">Object Detection: The objects trained from the caffe model can be detected and sent to the server. </w:t>
+      </w:r>
+    </w:p>
+    <w:p>
+      <w:pPr>
+        <w:pStyle w:val="bulletlist"/>
+      </w:pPr>
+      <w:r>
+        <w:t xml:space="preserve">Image: The objects which are trained from the caffe model are detected as soon as the video starts streaming. </w:t>
+      </w:r>
+    </w:p>
+    <w:p>
+      <w:pPr>
+        <w:pStyle w:val="bulletlist"/>
+      </w:pPr>
+      <w:r>
+        <w:t xml:space="preserve">Stream: The video can be streamed as soon as the android phone is detected with the same IP Address. </w:t>
+      </w:r>
+    </w:p>
+    <w:p>
+      <w:pPr>
+        <w:pStyle w:val="bulletlist"/>
+      </w:pPr>
+      <w:r>
+        <w:t>Image to speech: The object detected is converted to image as well as to speak.</w:t>
+      </w:r>
+    </w:p>
+    <w:p>
+      <w:pPr>
+        <w:pStyle w:val="Heading1"/>
+      </w:pPr>
+      <w:r>
+        <w:t>Results and Discussion</w:t>
       </w:r>
     </w:p>
     <w:p>
@@ -841,26 +716,11 @@
         <w:pStyle w:val="BodyText"/>
       </w:pPr>
       <w:r>
-        <w:t>An excellent style manual for science writers is [7].</w:t>
-      </w:r>
-    </w:p>
-    <w:p>
-      <w:pPr>
-        <w:pStyle w:val="Heading1"/>
-      </w:pPr>
-      <w:r>
-        <w:t xml:space="preserve">Using the </w:t>
-      </w:r>
-      <w:r>
-        <w:t>Template</w:t>
-      </w:r>
-    </w:p>
-    <w:p>
-      <w:pPr>
-        <w:pStyle w:val="BodyText"/>
-      </w:pPr>
-      <w:r>
-        <w:t>After the text edit has been completed, the paper is ready for the template. Duplicate the template file by using the Save As command, and use the naming convention prescribed by your conference for the name of your paper. In this newly created file, highlight all of the contents and import your prepared text file. You are now ready to style your paper; use the scroll down window on the left of the MS Word Formatting toolbar.</w:t>
+        <w:t xml:space="preserve">After the text edit has been completed, the paper is ready for the template. Duplicate the template file by using the Save As </w:t>
+      </w:r>
+      <w:r>
+        <w:lastRenderedPageBreak/>
+        <w:t>command, and use the naming convention prescribed by your conference for the name of your paper. In this newly created file, highlight all of the contents and import your prepared text file. You are now ready to style your paper; use the scroll down window on the left of the MS Word Formatting toolbar.</w:t>
       </w:r>
     </w:p>
     <w:p>
@@ -1138,14 +998,13 @@
         <w:rPr>
           <w:i w:val="0"/>
         </w:rPr>
-        <w:t xml:space="preserve">Place figures and tables at the top and bottom of columns. Avoid placing them in the middle of columns. Large figures and tables may span </w:t>
+        <w:t xml:space="preserve">Place figures and tables at the top and bottom of columns. Avoid placing them in the middle of columns. Large figures and tables may span across both columns. Figure captions should be below the figures; table heads should appear above the tables. Insert </w:t>
       </w:r>
       <w:r>
         <w:rPr>
           <w:i w:val="0"/>
         </w:rPr>
-        <w:lastRenderedPageBreak/>
-        <w:t>across both columns. Figure captions should be below the figures; table heads should appear above the tables. Insert figures and tables after they are cited in the text. Use the abbreviation “Fig. 1”, even at the beginning of a sentence.</w:t>
+        <w:t>figures and tables after they are cited in the text. Use the abbreviation “Fig. 1”, even at the beginning of a sentence.</w:t>
       </w:r>
     </w:p>
     <w:p>
@@ -1563,175 +1422,28 @@
     </w:p>
     <w:p>
       <w:pPr>
+        <w:pStyle w:val="Heading1"/>
+        <w:ind w:firstLine="0"/>
+      </w:pPr>
+      <w:r>
+        <w:t xml:space="preserve"> CONCLUSION AND FUTURE SCOPE </w:t>
+      </w:r>
+    </w:p>
+    <w:p>
+      <w:pPr>
+        <w:pStyle w:val="BodyText"/>
+        <w:ind w:firstLine="0"/>
+      </w:pPr>
+      <w:r>
+        <w:t>We put forth a system that can be utilized to help blind per son comprehend their surroundings by describing the nearby things. Our proposed model will undoubtedly benefit visually impaired people. More emphasis has been placed on object detection and converting images to text and speech, ultimately aiding in object recognition. As an outcome, the above information gives clarity of what’s been attained in assisting the visually impaired. The life quality of blind persons is improved by image/video summarization applications so that they can replace darkness. The proposed work’s future focus will be on recognizing several items in a view more accurately and quickly. Any sort of thing having a high frame rate can be characterized by this system’s extension. The text-to-speech module was likewise created at a forward-thinking clip. Self-trained models can be used in place of pre-trained models. The model can be trained to visual features that the user sees regularly. As a result, it may be tailored to the user’s unique demands and assures safer navigation. With the addition of a facial recognition capability, the application may be trained to remember details about those most intimately associated with the user, making it easier for them to distinguish between friends and strangers.</w:t>
+      </w:r>
+    </w:p>
+    <w:p>
+      <w:pPr>
         <w:pStyle w:val="Heading5"/>
       </w:pPr>
       <w:r>
-        <w:t>Acknowledgment</w:t>
-      </w:r>
-      <w:r>
-        <w:t xml:space="preserve"> </w:t>
-      </w:r>
-      <w:r>
-        <w:rPr>
-          <w:i/>
-          <w:iCs/>
-        </w:rPr>
-        <w:t>(</w:t>
-      </w:r>
-      <w:r>
-        <w:rPr>
-          <w:i/>
-          <w:iCs/>
-          <w:smallCaps w:val="0"/>
-        </w:rPr>
-        <w:t>Heading 5</w:t>
-      </w:r>
-      <w:r>
-        <w:rPr>
-          <w:i/>
-          <w:iCs/>
-        </w:rPr>
-        <w:t>)</w:t>
-      </w:r>
-    </w:p>
-    <w:p>
-      <w:pPr>
-        <w:pStyle w:val="BodyText"/>
-      </w:pPr>
-      <w:r>
-        <w:t>The preferred spelling of the word “acknowledgment” in America is without an “e” after the “g</w:t>
-      </w:r>
-      <w:r>
-        <w:t>”. Avoid the stilted expression “</w:t>
-      </w:r>
-      <w:proofErr w:type="spellStart"/>
-      <w:r>
-        <w:rPr>
-          <w:lang w:val="en-US"/>
-        </w:rPr>
-        <w:t>o</w:t>
-      </w:r>
-      <w:r>
-        <w:t>ne</w:t>
-      </w:r>
-      <w:proofErr w:type="spellEnd"/>
-      <w:r>
-        <w:t xml:space="preserve"> of us (R. B. G.) thanks </w:t>
-      </w:r>
-      <w:r>
-        <w:t>...</w:t>
-      </w:r>
-      <w:r>
-        <w:rPr>
-          <w:lang w:val="en-US"/>
-        </w:rPr>
-        <w:t xml:space="preserve">”.  </w:t>
-      </w:r>
-      <w:r>
-        <w:t>Instead, try “R. B. G. thanks</w:t>
-      </w:r>
-      <w:r>
-        <w:t>...</w:t>
-      </w:r>
-      <w:r>
-        <w:t>”.</w:t>
-      </w:r>
-      <w:r>
-        <w:rPr>
-          <w:lang w:val="en-US"/>
-        </w:rPr>
-        <w:t xml:space="preserve"> </w:t>
-      </w:r>
-      <w:r>
-        <w:t>Put spons</w:t>
-      </w:r>
-      <w:r>
-        <w:t>or acknowledgments in the unnum</w:t>
-      </w:r>
-      <w:r>
-        <w:t>bered footnote on the first page.</w:t>
-      </w:r>
-      <w:r>
-        <w:t xml:space="preserve"> </w:t>
-      </w:r>
-    </w:p>
-    <w:p>
-      <w:pPr>
-        <w:pStyle w:val="Heading5"/>
-      </w:pPr>
-      <w:r>
         <w:t>References</w:t>
-      </w:r>
-    </w:p>
-    <w:p>
-      <w:pPr>
-        <w:pStyle w:val="BodyText"/>
-      </w:pPr>
-      <w:r>
-        <w:t>The template will number citations consecutively within brackets [1]. The sentence punctuation follows the bracket [2]. Refer simply to the reference number, as in [3]—do not use “Ref. [3]” or “reference [3]” except at the beginning of a sentence: “Reference [3] was the first</w:t>
-      </w:r>
-      <w:r>
-        <w:rPr>
-          <w:lang w:val="en-US"/>
-        </w:rPr>
-        <w:t xml:space="preserve"> </w:t>
-      </w:r>
-      <w:r>
-        <w:t>...</w:t>
-      </w:r>
-      <w:r>
-        <w:t>”</w:t>
-      </w:r>
-    </w:p>
-    <w:p>
-      <w:pPr>
-        <w:pStyle w:val="BodyText"/>
-      </w:pPr>
-      <w:r>
-        <w:t>Number footnotes separately in superscripts. Place the actual footnote at the bottom of the column in which it was cited. Do not put footnotes in the</w:t>
-      </w:r>
-      <w:r>
-        <w:rPr>
-          <w:lang w:val="en-US"/>
-        </w:rPr>
-        <w:t xml:space="preserve"> abstract or</w:t>
-      </w:r>
-      <w:r>
-        <w:t xml:space="preserve"> reference list. Use letters for table footnotes.</w:t>
-      </w:r>
-    </w:p>
-    <w:p>
-      <w:pPr>
-        <w:pStyle w:val="BodyText"/>
-      </w:pPr>
-      <w:r>
-        <w:t>Unless there are six au</w:t>
-      </w:r>
-      <w:r>
-        <w:t>thors or more give all authors</w:t>
-      </w:r>
-      <w:r>
-        <w:rPr>
-          <w:lang w:val="en-US"/>
-        </w:rPr>
-        <w:t xml:space="preserve">’ </w:t>
-      </w:r>
-      <w:r>
-        <w:t>names; do not use “et al.”. Papers that have not been published, even if they have been submitted for publication, should be cited as “unpublished” [4]. Papers that have been accepted for publication should be cited as “in press” [5]. Capitalize only the first word in a paper title, except for proper nouns and element symbols.</w:t>
-      </w:r>
-    </w:p>
-    <w:p>
-      <w:pPr>
-        <w:pStyle w:val="BodyText"/>
-      </w:pPr>
-      <w:r>
-        <w:t xml:space="preserve">For </w:t>
-      </w:r>
-      <w:r>
-        <w:t>papers</w:t>
-      </w:r>
-      <w:r>
-        <w:t xml:space="preserve"> published in translation journals, please give the English citation first, followed by the original foreign-language citation [6].</w:t>
       </w:r>
     </w:p>
     <w:p/>
@@ -1741,14 +1453,40 @@
         <w:ind w:left="354" w:hanging="354"/>
       </w:pPr>
       <w:r>
-        <w:t xml:space="preserve">G. Eason, B. Noble, and I. N. Sneddon, “On certain integrals of Lipschitz-Hankel type involving products of Bessel functions,” Phil. Trans. Roy. Soc. London, vol. A247, pp. 529–551, April 1955. </w:t>
-      </w:r>
-      <w:r>
-        <w:rPr>
-          <w:i/>
-          <w:iCs/>
-        </w:rPr>
-        <w:t>(references)</w:t>
+        <w:t>OriolVinyals</w:t>
+      </w:r>
+      <w:r>
+        <w:t xml:space="preserve">, </w:t>
+      </w:r>
+      <w:r>
+        <w:t>AlexanderToshev</w:t>
+      </w:r>
+      <w:r>
+        <w:t xml:space="preserve">, </w:t>
+      </w:r>
+      <w:r>
+        <w:t>SamyBengio</w:t>
+      </w:r>
+      <w:r>
+        <w:t xml:space="preserve">, </w:t>
+      </w:r>
+      <w:r>
+        <w:t>DumitruErhan</w:t>
+      </w:r>
+      <w:r>
+        <w:t xml:space="preserve">. </w:t>
+      </w:r>
+      <w:r>
+        <w:t>ShowandTell:ANeuralImageCaptionGenerator</w:t>
+      </w:r>
+      <w:r>
+        <w:t xml:space="preserve">. </w:t>
+      </w:r>
+      <w:r>
+        <w:t>arXiv:1411.4555v2 [cs.CV] 20 Apr 2015</w:t>
+      </w:r>
+      <w:r>
+        <w:t>.</w:t>
       </w:r>
     </w:p>
     <w:p>
@@ -1757,7 +1495,20 @@
         <w:ind w:left="354" w:hanging="354"/>
       </w:pPr>
       <w:r>
-        <w:t>J. Clerk Maxwell, A Treatise on Electricity and Magnetism, 3rd ed., vol. 2. Oxford: Clarendon, 1892, pp.68–73.</w:t>
+        <w:lastRenderedPageBreak/>
+        <w:t>Alexey Dosovitskiy , Lucas Beyer , Alexander Kolesnikov , Dirk Weissenborn , Xiaohua Zhai , Thomas Unterthiner, Mostafa Dehghani, Matthias Minderer, Georg Heigold, Sylvain Gelly, Jakob Uszkoreit, Neil Houlsby</w:t>
+      </w:r>
+      <w:r>
+        <w:t xml:space="preserve">. </w:t>
+      </w:r>
+      <w:r>
+        <w:t>AN IMAGE IS WORTH 16X16 WORDS: TRANSFORMERS FOR IMAGE RECOGNITION AT SCALE</w:t>
+      </w:r>
+      <w:r>
+        <w:t xml:space="preserve">. </w:t>
+      </w:r>
+      <w:r>
+        <w:t>arXiv:2010.11929v2 [cs.CV] 3 Jun 2021</w:t>
       </w:r>
     </w:p>
     <w:p>
@@ -1766,7 +1517,7 @@
         <w:ind w:left="354" w:hanging="354"/>
       </w:pPr>
       <w:r>
-        <w:t>I. S. Jacobs and C. P. Bean, “Fine particles, thin films and exchange anisotropy,” in Magnetism, vol. III, G. T. Rado and H. Suhl, Eds. New York: Academic, 1963, pp. 271–350.</w:t>
+        <w:t>Md Milon Islam, Muhammad Sheikh Sadi, Kamal Z Zamli, and MdManjur Ahmed. Developing walking assistants for visually impaired people: A review. IEEE Sensors Journal, 19(8):2814–2828, 2019.</w:t>
       </w:r>
     </w:p>
     <w:p>
@@ -1775,6 +1526,9 @@
         <w:ind w:left="354" w:hanging="354"/>
       </w:pPr>
       <w:r>
+        <w:t>Shaoqing Ren, Kaiming He, Ross Girshick, and Jian Sun. Faster r cnn: Towards real-time object detection with region proposal networks. Advances in neural information processing systems, 28, 2015.</w:t>
+      </w:r>
+      <w:r>
         <w:t>K. Elissa, “Title of paper if known,” unpublished.</w:t>
       </w:r>
     </w:p>
@@ -1784,7 +1538,7 @@
         <w:ind w:left="354" w:hanging="354"/>
       </w:pPr>
       <w:r>
-        <w:t>R. Nicole, “Title of paper with only first word capitalized,” J. Name Stand. Abbrev., in press.</w:t>
+        <w:t>Sunit Vaidya, Naisha Shah, Niti Shah, and Radha Shankarmani. Real time object detection for visually challenged people. In 2020 4th International Conference on Intelligent Computing and Control Systems (ICICCS), pages 311–316. IEEE, 2020.</w:t>
       </w:r>
     </w:p>
     <w:p>
@@ -1793,7 +1547,7 @@
         <w:ind w:left="354" w:hanging="354"/>
       </w:pPr>
       <w:r>
-        <w:t>Y. Yorozu, M. Hirano, K. Oka, and Y. Tagawa, “Electron spectroscopy studies on magneto-optical media and plastic substrate interface,” IEEE Transl. J. Magn. Japan, vol. 2, pp. 740–741, August 1987 [Digests 9th Annual Conf. Magnetics Japan, p. 301, 1982].</w:t>
+        <w:t>Sadia Zafar, Muhammad Asif, Maaz Bin Ahmad, Taher M Ghazal, Tauqeer Faiz, Munir Ahmad, and Muhammad Adnan Khan. Assistive devices analysis for visually impaired persons: a review on taxonomy. IEEE Access, 2022.</w:t>
       </w:r>
     </w:p>
     <w:p>
@@ -1802,13 +1556,127 @@
         <w:ind w:left="354" w:hanging="354"/>
       </w:pPr>
       <w:r>
-        <w:t>M. Young, The Technical Writer</w:t>
-      </w:r>
-      <w:r>
-        <w:t>’</w:t>
-      </w:r>
-      <w:r>
-        <w:t>s Handbook. Mill Valley, CA: University Science, 1989.</w:t>
+        <w:t>Jawaid Nasreen, Warsi Arif, Asad Ali Shaikh, Yahya Muhammad, and Monaisha Abdullah. Object detection and narrator for visually impaired people. In 2019 IEEE 6th International Conference on Engineering Technologies and Applied Sciences (ICETAS), pages 1–4. IEEE, 2019</w:t>
+      </w:r>
+      <w:r>
+        <w:t>.</w:t>
+      </w:r>
+    </w:p>
+    <w:p>
+      <w:pPr>
+        <w:pStyle w:val="references"/>
+        <w:ind w:left="354" w:hanging="354"/>
+      </w:pPr>
+      <w:r>
+        <w:t>Chaitra C1, Chennamma1, Vethanayagi R1, Manoj Kumar M V1, Prashanth B S1, Snehah H R1, Likewin Thomas3, Shiva Darshan S L2</w:t>
+      </w:r>
+      <w:r>
+        <w:t xml:space="preserve">. </w:t>
+      </w:r>
+      <w:r>
+        <w:t>Image/Video Summarization in Text/Speech for Visually Impaired People</w:t>
+      </w:r>
+      <w:r>
+        <w:t xml:space="preserve">. </w:t>
+      </w:r>
+      <w:r>
+        <w:t>2022 IEEE 2nd Mysore Sub Section International Conference (MysuruCon)</w:t>
+      </w:r>
+      <w:r>
+        <w:t>.</w:t>
+      </w:r>
+    </w:p>
+    <w:p>
+      <w:pPr>
+        <w:pStyle w:val="references"/>
+        <w:ind w:left="354" w:hanging="354"/>
+      </w:pPr>
+      <w:r>
+        <w:t>Sahil Takkar</w:t>
+      </w:r>
+      <w:r>
+        <w:t xml:space="preserve">, </w:t>
+      </w:r>
+      <w:r>
+        <w:t>Anshul Jain</w:t>
+      </w:r>
+      <w:r>
+        <w:t xml:space="preserve">, </w:t>
+      </w:r>
+      <w:r>
+        <w:t>Piyush Adlakha</w:t>
+      </w:r>
+      <w:r>
+        <w:t xml:space="preserve">. </w:t>
+      </w:r>
+      <w:r>
+        <w:t>Comparative Study of Different Image Captioning Models</w:t>
+      </w:r>
+      <w:r>
+        <w:t xml:space="preserve">. </w:t>
+      </w:r>
+      <w:r>
+        <w:t>Proceedings of the Fifth International Conference on Computing Methodologies and Communication (ICCMC 2021) IEEE Xplore Part Number: CFP21K25-ART</w:t>
+      </w:r>
+    </w:p>
+    <w:p>
+      <w:pPr>
+        <w:pStyle w:val="references"/>
+        <w:ind w:left="354" w:hanging="354"/>
+      </w:pPr>
+      <w:r>
+        <w:t>“Flickr 8k Data | Illinois.” https://forms.illinois.edu/sec/1713398 (accessed Mar. 05, 2021).</w:t>
+      </w:r>
+    </w:p>
+    <w:p>
+      <w:pPr>
+        <w:pStyle w:val="references"/>
+        <w:ind w:left="354" w:hanging="354"/>
+      </w:pPr>
+      <w:r>
+        <w:t>Derek</w:t>
+      </w:r>
+      <w:r>
+        <w:t xml:space="preserve"> </w:t>
+      </w:r>
+      <w:r>
+        <w:t>Tam</w:t>
+      </w:r>
+      <w:r>
+        <w:t>,</w:t>
+      </w:r>
+      <w:r>
+        <w:t xml:space="preserve"> Colin</w:t>
+      </w:r>
+      <w:r>
+        <w:t xml:space="preserve"> </w:t>
+      </w:r>
+      <w:r>
+        <w:t>Raffel</w:t>
+      </w:r>
+      <w:r>
+        <w:t>,</w:t>
+      </w:r>
+      <w:r>
+        <w:t xml:space="preserve"> Mohit</w:t>
+      </w:r>
+      <w:r>
+        <w:t xml:space="preserve"> </w:t>
+      </w:r>
+      <w:r>
+        <w:t>Bansal</w:t>
+      </w:r>
+      <w:r>
+        <w:t xml:space="preserve">. </w:t>
+      </w:r>
+      <w:r>
+        <w:t>Simple Weakly-Supervised Image Captioning via CLIP’s Multimodal Embeddings</w:t>
+      </w:r>
+      <w:r>
+        <w:t xml:space="preserve">. </w:t>
+      </w:r>
+      <w:r>
+        <w:t>UNCChapel Hill {dtredsox, craffel, mbansal}@cs.unc.edu</w:t>
       </w:r>
     </w:p>
     <w:p>
@@ -1819,17 +1687,76 @@
           <w:numId w:val="0"/>
         </w:numPr>
         <w:ind w:left="360" w:hanging="360"/>
-        <w:jc w:val="center"/>
-        <w:rPr>
-          <w:rFonts w:eastAsia="SimSun"/>
-          <w:b/>
-          <w:noProof w:val="0"/>
-          <w:color w:val="FF0000"/>
-          <w:spacing w:val="-1"/>
-          <w:sz w:val="20"/>
-          <w:szCs w:val="20"/>
-          <w:lang w:val="x-none" w:eastAsia="x-none"/>
-        </w:rPr>
+      </w:pPr>
+    </w:p>
+    <w:p>
+      <w:pPr>
+        <w:pStyle w:val="references"/>
+        <w:numPr>
+          <w:ilvl w:val="0"/>
+          <w:numId w:val="0"/>
+        </w:numPr>
+        <w:ind w:left="360" w:hanging="360"/>
+      </w:pPr>
+    </w:p>
+    <w:p>
+      <w:pPr>
+        <w:pStyle w:val="references"/>
+        <w:numPr>
+          <w:ilvl w:val="0"/>
+          <w:numId w:val="0"/>
+        </w:numPr>
+        <w:ind w:left="360" w:hanging="360"/>
+      </w:pPr>
+    </w:p>
+    <w:p>
+      <w:pPr>
+        <w:pStyle w:val="references"/>
+        <w:numPr>
+          <w:ilvl w:val="0"/>
+          <w:numId w:val="0"/>
+        </w:numPr>
+        <w:ind w:left="360" w:hanging="360"/>
+      </w:pPr>
+    </w:p>
+    <w:p>
+      <w:pPr>
+        <w:pStyle w:val="references"/>
+        <w:numPr>
+          <w:ilvl w:val="0"/>
+          <w:numId w:val="0"/>
+        </w:numPr>
+        <w:ind w:left="360" w:hanging="360"/>
+      </w:pPr>
+    </w:p>
+    <w:p>
+      <w:pPr>
+        <w:pStyle w:val="references"/>
+        <w:numPr>
+          <w:ilvl w:val="0"/>
+          <w:numId w:val="0"/>
+        </w:numPr>
+        <w:ind w:left="360" w:hanging="360"/>
+      </w:pPr>
+    </w:p>
+    <w:p>
+      <w:pPr>
+        <w:pStyle w:val="references"/>
+        <w:numPr>
+          <w:ilvl w:val="0"/>
+          <w:numId w:val="0"/>
+        </w:numPr>
+        <w:ind w:left="360" w:hanging="360"/>
+      </w:pPr>
+    </w:p>
+    <w:p>
+      <w:pPr>
+        <w:pStyle w:val="references"/>
+        <w:numPr>
+          <w:ilvl w:val="0"/>
+          <w:numId w:val="0"/>
+        </w:numPr>
+        <w:ind w:left="360" w:hanging="360"/>
         <w:sectPr>
           <w:type w:val="continuous"/>
           <w:pgSz w:w="12240" w:h="15840" w:code="1"/>
@@ -1838,45 +1765,6 @@
           <w:docGrid w:linePitch="360"/>
         </w:sectPr>
       </w:pPr>
-      <w:r>
-        <w:rPr>
-          <w:rFonts w:eastAsia="SimSun"/>
-          <w:b/>
-          <w:noProof w:val="0"/>
-          <w:color w:val="FF0000"/>
-          <w:spacing w:val="-1"/>
-          <w:sz w:val="20"/>
-          <w:szCs w:val="20"/>
-          <w:lang w:val="x-none" w:eastAsia="x-none"/>
-        </w:rPr>
-        <w:t xml:space="preserve">IEEE conference templates contain guidance text for composing and formatting conference papers. Please ensure that all template text is removed from your conference paper prior to submission to the conference. Failure to remove template text from your paper </w:t>
-      </w:r>
-      <w:r>
-        <w:rPr>
-          <w:rFonts w:eastAsia="SimSun"/>
-          <w:b/>
-          <w:noProof w:val="0"/>
-          <w:color w:val="FF0000"/>
-          <w:spacing w:val="-1"/>
-          <w:sz w:val="20"/>
-          <w:szCs w:val="20"/>
-          <w:lang w:eastAsia="x-none"/>
-        </w:rPr>
-        <w:t>may</w:t>
-      </w:r>
-      <w:r>
-        <w:rPr>
-          <w:rFonts w:eastAsia="SimSun"/>
-          <w:b/>
-          <w:noProof w:val="0"/>
-          <w:color w:val="FF0000"/>
-          <w:spacing w:val="-1"/>
-          <w:sz w:val="20"/>
-          <w:szCs w:val="20"/>
-          <w:lang w:val="x-none" w:eastAsia="x-none"/>
-        </w:rPr>
-        <w:t xml:space="preserve"> result in your paper not being published.</w:t>
-      </w:r>
     </w:p>
     <w:p>
       <w:pPr>
@@ -3420,6 +3308,9 @@
   </w:num>
   <w:num w:numId="24" w16cid:durableId="1962413869">
     <w:abstractNumId w:val="17"/>
+  </w:num>
+  <w:num w:numId="25" w16cid:durableId="1070228136">
+    <w:abstractNumId w:val="16"/>
   </w:num>
 </w:numbering>
 </file>
@@ -3739,7 +3630,6 @@
         <w:tab w:val="left" w:pos="216"/>
       </w:tabs>
       <w:spacing w:before="160" w:after="80"/>
-      <w:ind w:firstLine="0"/>
       <w:outlineLvl w:val="0"/>
     </w:pPr>
     <w:rPr>
@@ -3842,7 +3732,6 @@
   <w:style w:type="character" w:default="1" w:styleId="DefaultParagraphFont">
     <w:name w:val="Default Paragraph Font"/>
     <w:uiPriority w:val="1"/>
-    <w:semiHidden/>
     <w:unhideWhenUsed/>
   </w:style>
   <w:style w:type="table" w:default="1" w:styleId="TableNormal">

</xml_diff>